<commit_message>
Describir brevemente lo que hiciste
</commit_message>
<xml_diff>
--- a/🔁 Flujo de Trabajo con Git.docx
+++ b/🔁 Flujo de Trabajo con Git.docx
@@ -80,7 +80,6 @@
         <w:t xml:space="preserve"> </w:t>
       </w:r>
       <w:proofErr w:type="spellStart"/>
-      <w:proofErr w:type="gramStart"/>
       <w:r>
         <w:t>add</w:t>
       </w:r>
@@ -88,7 +87,6 @@
       <w:r>
         <w:t xml:space="preserve"> .</w:t>
       </w:r>
-      <w:proofErr w:type="gramEnd"/>
     </w:p>
     <w:p>
       <w:proofErr w:type="spellStart"/>
@@ -126,27 +124,38 @@
     <w:p/>
     <w:p/>
     <w:p/>
-    <w:p/>
-    <w:p/>
-    <w:p/>
-    <w:p/>
-    <w:p/>
-    <w:p/>
-    <w:p/>
-    <w:p/>
-    <w:p/>
-    <w:p/>
-    <w:p/>
-    <w:p/>
-    <w:p/>
+    <w:p>
+      <w:r>
+        <w:t>C:\Users\Alienware&gt;</w:t>
+      </w:r>
+      <w:r>
+        <w:t xml:space="preserve">    AGREGAR      cd </w:t>
+      </w:r>
+      <w:proofErr w:type="spellStart"/>
+      <w:r>
+        <w:t>comebackF</w:t>
+      </w:r>
+      <w:proofErr w:type="spellEnd"/>
+    </w:p>
+    <w:p/>
+    <w:p/>
+    <w:p/>
+    <w:p/>
+    <w:p/>
+    <w:p/>
+    <w:p/>
+    <w:p/>
+    <w:p/>
+    <w:p/>
+    <w:p/>
+    <w:p>
+      <w:r>
+        <w:t>QUE DEBEN HACER LOS COLABORADORES</w:t>
+      </w:r>
+    </w:p>
     <w:p>
       <w:r>
         <w:lastRenderedPageBreak/>
-        <w:t>QUE DEBEN HACER LOS COLABORADORES</w:t>
-      </w:r>
-    </w:p>
-    <w:p>
-      <w:r>
         <w:t>1. Instalar Git y Git LFS (si no lo tienen aún)</w:t>
       </w:r>
     </w:p>
@@ -168,18 +177,13 @@
     <w:p/>
     <w:p>
       <w:r>
-        <w:t xml:space="preserve">Descargar Git LFS (para archivos grandes </w:t>
-      </w:r>
-      <w:proofErr w:type="gramStart"/>
-      <w:r>
-        <w:t>como .</w:t>
+        <w:t>Descargar Git LFS (para archivos grandes como .</w:t>
       </w:r>
       <w:proofErr w:type="spellStart"/>
       <w:r>
         <w:t>blend</w:t>
       </w:r>
       <w:proofErr w:type="spellEnd"/>
-      <w:proofErr w:type="gramEnd"/>
       <w:r>
         <w:t>):</w:t>
       </w:r>
@@ -281,18 +285,13 @@
         <w:t xml:space="preserve">En su computadora, abrir una terminal </w:t>
       </w:r>
       <w:r>
-        <w:t>(</w:t>
-      </w:r>
-      <w:proofErr w:type="gramStart"/>
-      <w:r>
-        <w:t xml:space="preserve">colocar  </w:t>
+        <w:t xml:space="preserve">(colocar  </w:t>
       </w:r>
       <w:proofErr w:type="spellStart"/>
       <w:r>
         <w:t>cmd</w:t>
       </w:r>
       <w:proofErr w:type="spellEnd"/>
-      <w:proofErr w:type="gramEnd"/>
       <w:r>
         <w:t xml:space="preserve">  para abrir la terminar y deberá colocarse en la ruta donde tiene el proyecto) </w:t>
       </w:r>
@@ -372,7 +371,6 @@
         <w:t xml:space="preserve"> </w:t>
       </w:r>
       <w:proofErr w:type="spellStart"/>
-      <w:proofErr w:type="gramStart"/>
       <w:r>
         <w:t>add</w:t>
       </w:r>
@@ -380,7 +378,6 @@
       <w:r>
         <w:t xml:space="preserve"> .</w:t>
       </w:r>
-      <w:proofErr w:type="gramEnd"/>
     </w:p>
     <w:p>
       <w:proofErr w:type="spellStart"/>
@@ -416,6 +413,42 @@
       <w:proofErr w:type="spellEnd"/>
     </w:p>
     <w:p/>
+    <w:p/>
+    <w:p/>
+    <w:p>
+      <w:r>
+        <w:lastRenderedPageBreak/>
+        <w:t>para crear subcarpetas</w:t>
+      </w:r>
+    </w:p>
+    <w:p/>
+    <w:p>
+      <w:r>
+        <w:t xml:space="preserve">C:\Users\Alienware&gt;cd </w:t>
+      </w:r>
+      <w:proofErr w:type="spellStart"/>
+      <w:r>
+        <w:t>comebackF</w:t>
+      </w:r>
+      <w:proofErr w:type="spellEnd"/>
+    </w:p>
+    <w:p/>
+    <w:p>
+      <w:r>
+        <w:t xml:space="preserve">C:\Users\Alienware\comebackF&gt;cd </w:t>
+      </w:r>
+      <w:proofErr w:type="spellStart"/>
+      <w:r>
+        <w:t>assets</w:t>
+      </w:r>
+      <w:proofErr w:type="spellEnd"/>
+    </w:p>
+    <w:p/>
+    <w:p>
+      <w:r>
+        <w:t>C:\Users\Alienware\comebackF\assets&gt;mkdir Juan</w:t>
+      </w:r>
+    </w:p>
     <w:sectPr>
       <w:pgSz w:w="12240" w:h="15840"/>
       <w:pgMar w:top="1417" w:right="1701" w:bottom="1417" w:left="1701" w:header="708" w:footer="708" w:gutter="0"/>
@@ -1150,6 +1183,7 @@
   <w:style w:type="character" w:default="1" w:styleId="Fuentedeprrafopredeter">
     <w:name w:val="Default Paragraph Font"/>
     <w:uiPriority w:val="1"/>
+    <w:semiHidden/>
     <w:unhideWhenUsed/>
   </w:style>
   <w:style w:type="table" w:default="1" w:styleId="Tablanormal">

</xml_diff>